<commit_message>
Retomando módulo de activos
</commit_message>
<xml_diff>
--- a/pagoenLinea/Docs/manualConsumoWebApi.docx
+++ b/pagoenLinea/Docs/manualConsumoWebApi.docx
@@ -253,7 +253,16 @@
           <w:sz w:val="24"/>
           <w:szCs w:val="24"/>
         </w:rPr>
-        <w:t>Los Enpoint</w:t>
+        <w:t xml:space="preserve">Los </w:t>
+      </w:r>
+      <w:proofErr w:type="spellStart"/>
+      <w:r>
+        <w:rPr>
+          <w:rFonts w:ascii="Times New Roman" w:hAnsi="Times New Roman" w:cs="Times New Roman"/>
+          <w:sz w:val="24"/>
+          <w:szCs w:val="24"/>
+        </w:rPr>
+        <w:t>Enpoint</w:t>
       </w:r>
       <w:r>
         <w:rPr>
@@ -263,6 +272,7 @@
         </w:rPr>
         <w:t>s</w:t>
       </w:r>
+      <w:proofErr w:type="spellEnd"/>
       <w:r>
         <w:rPr>
           <w:rFonts w:ascii="Times New Roman" w:hAnsi="Times New Roman" w:cs="Times New Roman"/>
@@ -339,7 +349,25 @@
           <w:sz w:val="24"/>
           <w:szCs w:val="24"/>
         </w:rPr>
-        <w:t>Este primer endpoint tiene como objetivo mostrar los avisos pendientes de pago de</w:t>
+        <w:t xml:space="preserve">Este primer </w:t>
+      </w:r>
+      <w:proofErr w:type="spellStart"/>
+      <w:r>
+        <w:rPr>
+          <w:rFonts w:ascii="Times New Roman" w:hAnsi="Times New Roman" w:cs="Times New Roman"/>
+          <w:sz w:val="24"/>
+          <w:szCs w:val="24"/>
+        </w:rPr>
+        <w:t>endpoint</w:t>
+      </w:r>
+      <w:proofErr w:type="spellEnd"/>
+      <w:r>
+        <w:rPr>
+          <w:rFonts w:ascii="Times New Roman" w:hAnsi="Times New Roman" w:cs="Times New Roman"/>
+          <w:sz w:val="24"/>
+          <w:szCs w:val="24"/>
+        </w:rPr>
+        <w:t xml:space="preserve"> tiene como objetivo mostrar los avisos pendientes de pago de</w:t>
       </w:r>
       <w:r>
         <w:rPr>
@@ -692,6 +720,7 @@
                 <w:szCs w:val="24"/>
               </w:rPr>
             </w:pPr>
+            <w:proofErr w:type="spellStart"/>
             <w:r>
               <w:rPr>
                 <w:rFonts w:ascii="Times New Roman" w:hAnsi="Times New Roman" w:cs="Times New Roman"/>
@@ -700,6 +729,7 @@
               </w:rPr>
               <w:t>Password</w:t>
             </w:r>
+            <w:proofErr w:type="spellEnd"/>
           </w:p>
         </w:tc>
         <w:tc>
@@ -915,7 +945,6 @@
           </w:tcPr>
           <w:p>
             <w:pPr>
-              <w:jc w:val="center"/>
               <w:rPr>
                 <w:rFonts w:ascii="Times New Roman" w:hAnsi="Times New Roman" w:cs="Times New Roman"/>
                 <w:b/>
@@ -1294,6 +1323,7 @@
               </w:rPr>
               <w:t>EDU</w:t>
             </w:r>
+            <w:proofErr w:type="gramStart"/>
             <w:r>
               <w:rPr>
                 <w:rFonts w:ascii="Times New Roman" w:hAnsi="Times New Roman" w:cs="Times New Roman"/>
@@ -1302,6 +1332,7 @@
               </w:rPr>
               <w:t>”,  “</w:t>
             </w:r>
+            <w:proofErr w:type="gramEnd"/>
             <w:r>
               <w:rPr>
                 <w:rFonts w:ascii="Times New Roman" w:hAnsi="Times New Roman" w:cs="Times New Roman"/>
@@ -1391,7 +1422,25 @@
           <w:sz w:val="24"/>
           <w:szCs w:val="24"/>
         </w:rPr>
-        <w:t xml:space="preserve"> en el caso que {Socio} y {password} sean las credenciales que se han asignado a dicho socio</w:t>
+        <w:t xml:space="preserve"> en el caso que {Socio} y {</w:t>
+      </w:r>
+      <w:proofErr w:type="spellStart"/>
+      <w:r>
+        <w:rPr>
+          <w:rFonts w:ascii="Times New Roman" w:hAnsi="Times New Roman" w:cs="Times New Roman"/>
+          <w:sz w:val="24"/>
+          <w:szCs w:val="24"/>
+        </w:rPr>
+        <w:t>password</w:t>
+      </w:r>
+      <w:proofErr w:type="spellEnd"/>
+      <w:r>
+        <w:rPr>
+          <w:rFonts w:ascii="Times New Roman" w:hAnsi="Times New Roman" w:cs="Times New Roman"/>
+          <w:sz w:val="24"/>
+          <w:szCs w:val="24"/>
+        </w:rPr>
+        <w:t>} sean las credenciales que se han asignado a dicho socio</w:t>
       </w:r>
       <w:r>
         <w:rPr>
@@ -1957,8 +2006,13 @@
         <w:fldChar w:fldCharType="end"/>
       </w:r>
       <w:r>
-        <w:t xml:space="preserve"> Parámetros de respuesta del primer endpoint</w:t>
-      </w:r>
+        <w:t xml:space="preserve"> Parámetros de respuesta del primer </w:t>
+      </w:r>
+      <w:proofErr w:type="spellStart"/>
+      <w:r>
+        <w:t>endpoint</w:t>
+      </w:r>
+      <w:proofErr w:type="spellEnd"/>
     </w:p>
     <w:tbl>
       <w:tblPr>
@@ -2887,7 +2941,25 @@
           <w:sz w:val="24"/>
           <w:szCs w:val="24"/>
         </w:rPr>
-        <w:t xml:space="preserve">Este segundo Endpoint </w:t>
+        <w:t xml:space="preserve">Este segundo </w:t>
+      </w:r>
+      <w:proofErr w:type="spellStart"/>
+      <w:r>
+        <w:rPr>
+          <w:rFonts w:ascii="Times New Roman" w:hAnsi="Times New Roman" w:cs="Times New Roman"/>
+          <w:sz w:val="24"/>
+          <w:szCs w:val="24"/>
+        </w:rPr>
+        <w:t>Endpoint</w:t>
+      </w:r>
+      <w:proofErr w:type="spellEnd"/>
+      <w:r>
+        <w:rPr>
+          <w:rFonts w:ascii="Times New Roman" w:hAnsi="Times New Roman" w:cs="Times New Roman"/>
+          <w:sz w:val="24"/>
+          <w:szCs w:val="24"/>
+        </w:rPr>
+        <w:t xml:space="preserve"> </w:t>
       </w:r>
       <w:r>
         <w:rPr>
@@ -3144,6 +3216,7 @@
                 <w:szCs w:val="24"/>
               </w:rPr>
             </w:pPr>
+            <w:proofErr w:type="spellStart"/>
             <w:r>
               <w:rPr>
                 <w:rFonts w:ascii="Times New Roman" w:hAnsi="Times New Roman" w:cs="Times New Roman"/>
@@ -3152,6 +3225,7 @@
               </w:rPr>
               <w:t>Codigo</w:t>
             </w:r>
+            <w:proofErr w:type="spellEnd"/>
           </w:p>
         </w:tc>
         <w:tc>
@@ -3196,7 +3270,7 @@
                 <w:sz w:val="24"/>
                 <w:szCs w:val="24"/>
               </w:rPr>
-              <w:t>Numérico, precisión simple</w:t>
+              <w:t xml:space="preserve">Cadena de texto </w:t>
             </w:r>
           </w:p>
         </w:tc>
@@ -3252,6 +3326,7 @@
           <w:tcPr>
             <w:tcW w:w="2410" w:type="dxa"/>
             <w:vMerge w:val="restart"/>
+            <w:vAlign w:val="center"/>
           </w:tcPr>
           <w:p>
             <w:pPr>
@@ -3288,6 +3363,7 @@
                 <w:szCs w:val="24"/>
               </w:rPr>
             </w:pPr>
+            <w:proofErr w:type="spellStart"/>
             <w:r>
               <w:rPr>
                 <w:rFonts w:ascii="Times New Roman" w:hAnsi="Times New Roman" w:cs="Times New Roman"/>
@@ -3296,6 +3372,7 @@
               </w:rPr>
               <w:t>Password</w:t>
             </w:r>
+            <w:proofErr w:type="spellEnd"/>
           </w:p>
         </w:tc>
         <w:tc>
@@ -4113,7 +4190,25 @@
                 <w:sz w:val="24"/>
                 <w:szCs w:val="24"/>
               </w:rPr>
-              <w:t>“L.” , “US$”</w:t>
+              <w:t>“L.</w:t>
+            </w:r>
+            <w:proofErr w:type="gramStart"/>
+            <w:r>
+              <w:rPr>
+                <w:rFonts w:ascii="Times New Roman" w:hAnsi="Times New Roman" w:cs="Times New Roman"/>
+                <w:sz w:val="24"/>
+                <w:szCs w:val="24"/>
+              </w:rPr>
+              <w:t>” ,</w:t>
+            </w:r>
+            <w:proofErr w:type="gramEnd"/>
+            <w:r>
+              <w:rPr>
+                <w:rFonts w:ascii="Times New Roman" w:hAnsi="Times New Roman" w:cs="Times New Roman"/>
+                <w:sz w:val="24"/>
+                <w:szCs w:val="24"/>
+              </w:rPr>
+              <w:t xml:space="preserve"> “US$”</w:t>
             </w:r>
           </w:p>
         </w:tc>
@@ -4580,7 +4675,25 @@
           <w:sz w:val="24"/>
           <w:szCs w:val="24"/>
         </w:rPr>
-        <w:t>El objeto de respuesta de este enpoint es similar al anterior, con la diferencia que aquí obtenemos solo un aviso, que es el cual se ha pagado.</w:t>
+        <w:t xml:space="preserve">El objeto de respuesta de este </w:t>
+      </w:r>
+      <w:proofErr w:type="spellStart"/>
+      <w:r>
+        <w:rPr>
+          <w:rFonts w:ascii="Times New Roman" w:hAnsi="Times New Roman" w:cs="Times New Roman"/>
+          <w:sz w:val="24"/>
+          <w:szCs w:val="24"/>
+        </w:rPr>
+        <w:t>enpoint</w:t>
+      </w:r>
+      <w:proofErr w:type="spellEnd"/>
+      <w:r>
+        <w:rPr>
+          <w:rFonts w:ascii="Times New Roman" w:hAnsi="Times New Roman" w:cs="Times New Roman"/>
+          <w:sz w:val="24"/>
+          <w:szCs w:val="24"/>
+        </w:rPr>
+        <w:t xml:space="preserve"> es similar al anterior, con la diferencia que aquí obtenemos solo un aviso, que es el cual se ha pagado.</w:t>
       </w:r>
     </w:p>
     <w:p>
@@ -4992,72 +5105,10 @@
           <w:sz w:val="24"/>
           <w:szCs w:val="24"/>
         </w:rPr>
-        <w:t>Usuario-Password incorrectos</w:t>
-      </w:r>
-    </w:p>
-    <w:p>
-      <w:pPr>
-        <w:pStyle w:val="Prrafodelista"/>
-        <w:rPr>
-          <w:rFonts w:ascii="Times New Roman" w:hAnsi="Times New Roman" w:cs="Times New Roman"/>
-          <w:sz w:val="24"/>
-          <w:szCs w:val="24"/>
-        </w:rPr>
-      </w:pPr>
-      <w:r>
-        <w:rPr>
-          <w:rFonts w:ascii="Times New Roman" w:hAnsi="Times New Roman" w:cs="Times New Roman"/>
-          <w:sz w:val="24"/>
-          <w:szCs w:val="24"/>
-        </w:rPr>
-        <w:t xml:space="preserve">La combinación de </w:t>
-      </w:r>
-      <w:r>
-        <w:rPr>
-          <w:rFonts w:ascii="Times New Roman" w:hAnsi="Times New Roman" w:cs="Times New Roman"/>
-          <w:sz w:val="24"/>
-          <w:szCs w:val="24"/>
-          <w:u w:val="single"/>
-        </w:rPr>
-        <w:t>Socio</w:t>
-      </w:r>
-      <w:r>
-        <w:rPr>
-          <w:rFonts w:ascii="Times New Roman" w:hAnsi="Times New Roman" w:cs="Times New Roman"/>
-          <w:sz w:val="24"/>
-          <w:szCs w:val="24"/>
-        </w:rPr>
-        <w:t xml:space="preserve"> y </w:t>
-      </w:r>
-      <w:r>
-        <w:rPr>
-          <w:rFonts w:ascii="Times New Roman" w:hAnsi="Times New Roman" w:cs="Times New Roman"/>
-          <w:sz w:val="24"/>
-          <w:szCs w:val="24"/>
-          <w:u w:val="single"/>
-        </w:rPr>
-        <w:t>Password</w:t>
-      </w:r>
-      <w:r>
-        <w:rPr>
-          <w:rFonts w:ascii="Times New Roman" w:hAnsi="Times New Roman" w:cs="Times New Roman"/>
-          <w:sz w:val="24"/>
-          <w:szCs w:val="24"/>
-        </w:rPr>
-        <w:t xml:space="preserve"> es incorrecta.</w:t>
-      </w:r>
-    </w:p>
-    <w:p>
-      <w:pPr>
-        <w:rPr>
-          <w:rFonts w:ascii="Times New Roman" w:hAnsi="Times New Roman" w:cs="Times New Roman"/>
-          <w:sz w:val="24"/>
-          <w:szCs w:val="24"/>
-        </w:rPr>
-      </w:pPr>
-    </w:p>
-    <w:p>
-      <w:pPr>
+        <w:t>Usuario-</w:t>
+      </w:r>
+      <w:proofErr w:type="spellStart"/>
+      <w:r>
         <w:rPr>
           <w:rFonts w:ascii="Times New Roman" w:hAnsi="Times New Roman" w:cs="Times New Roman"/>
           <w:b/>
@@ -5065,7 +5116,9 @@
           <w:sz w:val="24"/>
           <w:szCs w:val="24"/>
         </w:rPr>
-      </w:pPr>
+        <w:t>Password</w:t>
+      </w:r>
+      <w:proofErr w:type="spellEnd"/>
       <w:r>
         <w:rPr>
           <w:rFonts w:ascii="Times New Roman" w:hAnsi="Times New Roman" w:cs="Times New Roman"/>
@@ -5074,18 +5127,74 @@
           <w:sz w:val="24"/>
           <w:szCs w:val="24"/>
         </w:rPr>
-        <w:t>(#3) Tipo Inválido</w:t>
-      </w:r>
-    </w:p>
-    <w:p>
-      <w:pPr>
-        <w:rPr>
-          <w:rFonts w:ascii="Times New Roman" w:hAnsi="Times New Roman" w:cs="Times New Roman"/>
-          <w:sz w:val="24"/>
-          <w:szCs w:val="24"/>
-        </w:rPr>
-      </w:pPr>
-      <w:r>
+        <w:t xml:space="preserve"> incorrectos</w:t>
+      </w:r>
+    </w:p>
+    <w:p>
+      <w:pPr>
+        <w:pStyle w:val="Prrafodelista"/>
+        <w:rPr>
+          <w:rFonts w:ascii="Times New Roman" w:hAnsi="Times New Roman" w:cs="Times New Roman"/>
+          <w:sz w:val="24"/>
+          <w:szCs w:val="24"/>
+        </w:rPr>
+      </w:pPr>
+      <w:r>
+        <w:rPr>
+          <w:rFonts w:ascii="Times New Roman" w:hAnsi="Times New Roman" w:cs="Times New Roman"/>
+          <w:sz w:val="24"/>
+          <w:szCs w:val="24"/>
+        </w:rPr>
+        <w:t xml:space="preserve">La combinación de </w:t>
+      </w:r>
+      <w:r>
+        <w:rPr>
+          <w:rFonts w:ascii="Times New Roman" w:hAnsi="Times New Roman" w:cs="Times New Roman"/>
+          <w:sz w:val="24"/>
+          <w:szCs w:val="24"/>
+          <w:u w:val="single"/>
+        </w:rPr>
+        <w:t>Socio</w:t>
+      </w:r>
+      <w:r>
+        <w:rPr>
+          <w:rFonts w:ascii="Times New Roman" w:hAnsi="Times New Roman" w:cs="Times New Roman"/>
+          <w:sz w:val="24"/>
+          <w:szCs w:val="24"/>
+        </w:rPr>
+        <w:t xml:space="preserve"> y </w:t>
+      </w:r>
+      <w:proofErr w:type="spellStart"/>
+      <w:r>
+        <w:rPr>
+          <w:rFonts w:ascii="Times New Roman" w:hAnsi="Times New Roman" w:cs="Times New Roman"/>
+          <w:sz w:val="24"/>
+          <w:szCs w:val="24"/>
+          <w:u w:val="single"/>
+        </w:rPr>
+        <w:t>Password</w:t>
+      </w:r>
+      <w:proofErr w:type="spellEnd"/>
+      <w:r>
+        <w:rPr>
+          <w:rFonts w:ascii="Times New Roman" w:hAnsi="Times New Roman" w:cs="Times New Roman"/>
+          <w:sz w:val="24"/>
+          <w:szCs w:val="24"/>
+        </w:rPr>
+        <w:t xml:space="preserve"> es incorrecta.</w:t>
+      </w:r>
+    </w:p>
+    <w:p>
+      <w:pPr>
+        <w:rPr>
+          <w:rFonts w:ascii="Times New Roman" w:hAnsi="Times New Roman" w:cs="Times New Roman"/>
+          <w:sz w:val="24"/>
+          <w:szCs w:val="24"/>
+        </w:rPr>
+      </w:pPr>
+    </w:p>
+    <w:p>
+      <w:pPr>
         <w:rPr>
           <w:rFonts w:ascii="Times New Roman" w:hAnsi="Times New Roman" w:cs="Times New Roman"/>
           <w:b/>
@@ -5093,8 +5202,7 @@
           <w:sz w:val="24"/>
           <w:szCs w:val="24"/>
         </w:rPr>
-        <w:t xml:space="preserve"> </w:t>
-      </w:r>
+      </w:pPr>
       <w:r>
         <w:rPr>
           <w:rFonts w:ascii="Times New Roman" w:hAnsi="Times New Roman" w:cs="Times New Roman"/>
@@ -5103,45 +5211,18 @@
           <w:sz w:val="24"/>
           <w:szCs w:val="24"/>
         </w:rPr>
-        <w:tab/>
-      </w:r>
-      <w:r>
-        <w:rPr>
-          <w:rFonts w:ascii="Times New Roman" w:hAnsi="Times New Roman" w:cs="Times New Roman"/>
-          <w:sz w:val="24"/>
-          <w:szCs w:val="24"/>
-        </w:rPr>
-        <w:t xml:space="preserve">El </w:t>
-      </w:r>
-      <w:r>
-        <w:rPr>
-          <w:rFonts w:ascii="Times New Roman" w:hAnsi="Times New Roman" w:cs="Times New Roman"/>
-          <w:sz w:val="24"/>
-          <w:szCs w:val="24"/>
-          <w:u w:val="single"/>
-        </w:rPr>
-        <w:t>tipo</w:t>
-      </w:r>
-      <w:r>
-        <w:rPr>
-          <w:rFonts w:ascii="Times New Roman" w:hAnsi="Times New Roman" w:cs="Times New Roman"/>
-          <w:sz w:val="24"/>
-          <w:szCs w:val="24"/>
-        </w:rPr>
-        <w:t xml:space="preserve"> no coincide con los valores (EDU/TRA) de tipo de contrato del cliente.</w:t>
-      </w:r>
-    </w:p>
-    <w:p>
-      <w:pPr>
-        <w:rPr>
-          <w:rFonts w:ascii="Times New Roman" w:hAnsi="Times New Roman" w:cs="Times New Roman"/>
-          <w:sz w:val="24"/>
-          <w:szCs w:val="24"/>
-        </w:rPr>
-      </w:pPr>
-    </w:p>
-    <w:p>
-      <w:pPr>
+        <w:t>(#3) Tipo Inválido</w:t>
+      </w:r>
+    </w:p>
+    <w:p>
+      <w:pPr>
+        <w:rPr>
+          <w:rFonts w:ascii="Times New Roman" w:hAnsi="Times New Roman" w:cs="Times New Roman"/>
+          <w:sz w:val="24"/>
+          <w:szCs w:val="24"/>
+        </w:rPr>
+      </w:pPr>
+      <w:r>
         <w:rPr>
           <w:rFonts w:ascii="Times New Roman" w:hAnsi="Times New Roman" w:cs="Times New Roman"/>
           <w:b/>
@@ -5149,7 +5230,8 @@
           <w:sz w:val="24"/>
           <w:szCs w:val="24"/>
         </w:rPr>
-      </w:pPr>
+        <w:t xml:space="preserve"> </w:t>
+      </w:r>
       <w:r>
         <w:rPr>
           <w:rFonts w:ascii="Times New Roman" w:hAnsi="Times New Roman" w:cs="Times New Roman"/>
@@ -5158,9 +5240,45 @@
           <w:sz w:val="24"/>
           <w:szCs w:val="24"/>
         </w:rPr>
-        <w:t>(#</w:t>
-      </w:r>
-      <w:r>
+        <w:tab/>
+      </w:r>
+      <w:r>
+        <w:rPr>
+          <w:rFonts w:ascii="Times New Roman" w:hAnsi="Times New Roman" w:cs="Times New Roman"/>
+          <w:sz w:val="24"/>
+          <w:szCs w:val="24"/>
+        </w:rPr>
+        <w:t xml:space="preserve">El </w:t>
+      </w:r>
+      <w:r>
+        <w:rPr>
+          <w:rFonts w:ascii="Times New Roman" w:hAnsi="Times New Roman" w:cs="Times New Roman"/>
+          <w:sz w:val="24"/>
+          <w:szCs w:val="24"/>
+          <w:u w:val="single"/>
+        </w:rPr>
+        <w:t>tipo</w:t>
+      </w:r>
+      <w:r>
+        <w:rPr>
+          <w:rFonts w:ascii="Times New Roman" w:hAnsi="Times New Roman" w:cs="Times New Roman"/>
+          <w:sz w:val="24"/>
+          <w:szCs w:val="24"/>
+        </w:rPr>
+        <w:t xml:space="preserve"> no coincide con los valores (EDU/TRA) de tipo de contrato del cliente.</w:t>
+      </w:r>
+    </w:p>
+    <w:p>
+      <w:pPr>
+        <w:rPr>
+          <w:rFonts w:ascii="Times New Roman" w:hAnsi="Times New Roman" w:cs="Times New Roman"/>
+          <w:sz w:val="24"/>
+          <w:szCs w:val="24"/>
+        </w:rPr>
+      </w:pPr>
+    </w:p>
+    <w:p>
+      <w:pPr>
         <w:rPr>
           <w:rFonts w:ascii="Times New Roman" w:hAnsi="Times New Roman" w:cs="Times New Roman"/>
           <w:b/>
@@ -5168,8 +5286,7 @@
           <w:sz w:val="24"/>
           <w:szCs w:val="24"/>
         </w:rPr>
-        <w:t>4</w:t>
-      </w:r>
+      </w:pPr>
       <w:r>
         <w:rPr>
           <w:rFonts w:ascii="Times New Roman" w:hAnsi="Times New Roman" w:cs="Times New Roman"/>
@@ -5178,7 +5295,7 @@
           <w:sz w:val="24"/>
           <w:szCs w:val="24"/>
         </w:rPr>
-        <w:t>)</w:t>
+        <w:t>(#</w:t>
       </w:r>
       <w:r>
         <w:rPr>
@@ -5188,7 +5305,7 @@
           <w:sz w:val="24"/>
           <w:szCs w:val="24"/>
         </w:rPr>
-        <w:t xml:space="preserve"> </w:t>
+        <w:t>4</w:t>
       </w:r>
       <w:r>
         <w:rPr>
@@ -5198,17 +5315,8 @@
           <w:sz w:val="24"/>
           <w:szCs w:val="24"/>
         </w:rPr>
-        <w:t>Acceso denegado para el cliente especificado</w:t>
-      </w:r>
-    </w:p>
-    <w:p>
-      <w:pPr>
-        <w:rPr>
-          <w:rFonts w:ascii="Times New Roman" w:hAnsi="Times New Roman" w:cs="Times New Roman"/>
-          <w:sz w:val="24"/>
-          <w:szCs w:val="24"/>
-        </w:rPr>
-      </w:pPr>
+        <w:t>)</w:t>
+      </w:r>
       <w:r>
         <w:rPr>
           <w:rFonts w:ascii="Times New Roman" w:hAnsi="Times New Roman" w:cs="Times New Roman"/>
@@ -5217,28 +5325,9 @@
           <w:sz w:val="24"/>
           <w:szCs w:val="24"/>
         </w:rPr>
-        <w:tab/>
-      </w:r>
-      <w:r>
-        <w:rPr>
-          <w:rFonts w:ascii="Times New Roman" w:hAnsi="Times New Roman" w:cs="Times New Roman"/>
-          <w:sz w:val="24"/>
-          <w:szCs w:val="24"/>
-        </w:rPr>
-        <w:t>Las credenciales Socio-password son correctas pero el cliente no.</w:t>
-      </w:r>
-    </w:p>
-    <w:p>
-      <w:pPr>
-        <w:rPr>
-          <w:rFonts w:ascii="Times New Roman" w:hAnsi="Times New Roman" w:cs="Times New Roman"/>
-          <w:sz w:val="24"/>
-          <w:szCs w:val="24"/>
-        </w:rPr>
-      </w:pPr>
-    </w:p>
-    <w:p>
-      <w:pPr>
+        <w:t xml:space="preserve"> </w:t>
+      </w:r>
+      <w:r>
         <w:rPr>
           <w:rFonts w:ascii="Times New Roman" w:hAnsi="Times New Roman" w:cs="Times New Roman"/>
           <w:b/>
@@ -5246,6 +5335,16 @@
           <w:sz w:val="24"/>
           <w:szCs w:val="24"/>
         </w:rPr>
+        <w:t>Acceso denegado para el cliente especificado</w:t>
+      </w:r>
+    </w:p>
+    <w:p>
+      <w:pPr>
+        <w:rPr>
+          <w:rFonts w:ascii="Times New Roman" w:hAnsi="Times New Roman" w:cs="Times New Roman"/>
+          <w:sz w:val="24"/>
+          <w:szCs w:val="24"/>
+        </w:rPr>
       </w:pPr>
       <w:r>
         <w:rPr>
@@ -5255,9 +5354,46 @@
           <w:sz w:val="24"/>
           <w:szCs w:val="24"/>
         </w:rPr>
-        <w:t>(#</w:t>
-      </w:r>
-      <w:r>
+        <w:tab/>
+      </w:r>
+      <w:r>
+        <w:rPr>
+          <w:rFonts w:ascii="Times New Roman" w:hAnsi="Times New Roman" w:cs="Times New Roman"/>
+          <w:sz w:val="24"/>
+          <w:szCs w:val="24"/>
+        </w:rPr>
+        <w:t>Las credenciales Socio-</w:t>
+      </w:r>
+      <w:proofErr w:type="spellStart"/>
+      <w:r>
+        <w:rPr>
+          <w:rFonts w:ascii="Times New Roman" w:hAnsi="Times New Roman" w:cs="Times New Roman"/>
+          <w:sz w:val="24"/>
+          <w:szCs w:val="24"/>
+        </w:rPr>
+        <w:t>password</w:t>
+      </w:r>
+      <w:proofErr w:type="spellEnd"/>
+      <w:r>
+        <w:rPr>
+          <w:rFonts w:ascii="Times New Roman" w:hAnsi="Times New Roman" w:cs="Times New Roman"/>
+          <w:sz w:val="24"/>
+          <w:szCs w:val="24"/>
+        </w:rPr>
+        <w:t xml:space="preserve"> son correctas pero el cliente no.</w:t>
+      </w:r>
+    </w:p>
+    <w:p>
+      <w:pPr>
+        <w:rPr>
+          <w:rFonts w:ascii="Times New Roman" w:hAnsi="Times New Roman" w:cs="Times New Roman"/>
+          <w:sz w:val="24"/>
+          <w:szCs w:val="24"/>
+        </w:rPr>
+      </w:pPr>
+    </w:p>
+    <w:p>
+      <w:pPr>
         <w:rPr>
           <w:rFonts w:ascii="Times New Roman" w:hAnsi="Times New Roman" w:cs="Times New Roman"/>
           <w:b/>
@@ -5265,8 +5401,7 @@
           <w:sz w:val="24"/>
           <w:szCs w:val="24"/>
         </w:rPr>
-        <w:t>5</w:t>
-      </w:r>
+      </w:pPr>
       <w:r>
         <w:rPr>
           <w:rFonts w:ascii="Times New Roman" w:hAnsi="Times New Roman" w:cs="Times New Roman"/>
@@ -5275,7 +5410,7 @@
           <w:sz w:val="24"/>
           <w:szCs w:val="24"/>
         </w:rPr>
-        <w:t>)</w:t>
+        <w:t>(#</w:t>
       </w:r>
       <w:r>
         <w:rPr>
@@ -5285,7 +5420,7 @@
           <w:sz w:val="24"/>
           <w:szCs w:val="24"/>
         </w:rPr>
-        <w:t xml:space="preserve"> </w:t>
+        <w:t>5</w:t>
       </w:r>
       <w:r>
         <w:rPr>
@@ -5295,56 +5430,9 @@
           <w:sz w:val="24"/>
           <w:szCs w:val="24"/>
         </w:rPr>
-        <w:t>No existe un cliente con DNI especificado</w:t>
-      </w:r>
-    </w:p>
-    <w:p>
-      <w:pPr>
-        <w:ind w:left="720"/>
-        <w:rPr>
-          <w:rFonts w:ascii="Times New Roman" w:hAnsi="Times New Roman" w:cs="Times New Roman"/>
-          <w:sz w:val="24"/>
-          <w:szCs w:val="24"/>
-        </w:rPr>
-      </w:pPr>
-      <w:r>
-        <w:rPr>
-          <w:rFonts w:ascii="Times New Roman" w:hAnsi="Times New Roman" w:cs="Times New Roman"/>
-          <w:sz w:val="24"/>
-          <w:szCs w:val="24"/>
-        </w:rPr>
-        <w:t xml:space="preserve">La </w:t>
-      </w:r>
-      <w:r>
-        <w:rPr>
-          <w:rFonts w:ascii="Times New Roman" w:hAnsi="Times New Roman" w:cs="Times New Roman"/>
-          <w:sz w:val="24"/>
-          <w:szCs w:val="24"/>
-          <w:u w:val="single"/>
-        </w:rPr>
-        <w:t>identidad</w:t>
-      </w:r>
-      <w:r>
-        <w:rPr>
-          <w:rFonts w:ascii="Times New Roman" w:hAnsi="Times New Roman" w:cs="Times New Roman"/>
-          <w:sz w:val="24"/>
-          <w:szCs w:val="24"/>
-        </w:rPr>
-        <w:t xml:space="preserve"> que se ha proporcionado no se encuentra en la lista de clientes de la empresa.</w:t>
-      </w:r>
-    </w:p>
-    <w:p>
-      <w:pPr>
-        <w:ind w:left="720"/>
-        <w:rPr>
-          <w:rFonts w:ascii="Times New Roman" w:hAnsi="Times New Roman" w:cs="Times New Roman"/>
-          <w:sz w:val="24"/>
-          <w:szCs w:val="24"/>
-        </w:rPr>
-      </w:pPr>
-    </w:p>
-    <w:p>
-      <w:pPr>
+        <w:t>)</w:t>
+      </w:r>
+      <w:r>
         <w:rPr>
           <w:rFonts w:ascii="Times New Roman" w:hAnsi="Times New Roman" w:cs="Times New Roman"/>
           <w:b/>
@@ -5352,7 +5440,8 @@
           <w:sz w:val="24"/>
           <w:szCs w:val="24"/>
         </w:rPr>
-      </w:pPr>
+        <w:t xml:space="preserve"> </w:t>
+      </w:r>
       <w:r>
         <w:rPr>
           <w:rFonts w:ascii="Times New Roman" w:hAnsi="Times New Roman" w:cs="Times New Roman"/>
@@ -5361,9 +5450,56 @@
           <w:sz w:val="24"/>
           <w:szCs w:val="24"/>
         </w:rPr>
-        <w:t>(#</w:t>
-      </w:r>
-      <w:r>
+        <w:t>No existe un cliente con DNI especificado</w:t>
+      </w:r>
+    </w:p>
+    <w:p>
+      <w:pPr>
+        <w:ind w:left="720"/>
+        <w:rPr>
+          <w:rFonts w:ascii="Times New Roman" w:hAnsi="Times New Roman" w:cs="Times New Roman"/>
+          <w:sz w:val="24"/>
+          <w:szCs w:val="24"/>
+        </w:rPr>
+      </w:pPr>
+      <w:r>
+        <w:rPr>
+          <w:rFonts w:ascii="Times New Roman" w:hAnsi="Times New Roman" w:cs="Times New Roman"/>
+          <w:sz w:val="24"/>
+          <w:szCs w:val="24"/>
+        </w:rPr>
+        <w:t xml:space="preserve">La </w:t>
+      </w:r>
+      <w:r>
+        <w:rPr>
+          <w:rFonts w:ascii="Times New Roman" w:hAnsi="Times New Roman" w:cs="Times New Roman"/>
+          <w:sz w:val="24"/>
+          <w:szCs w:val="24"/>
+          <w:u w:val="single"/>
+        </w:rPr>
+        <w:t>identidad</w:t>
+      </w:r>
+      <w:r>
+        <w:rPr>
+          <w:rFonts w:ascii="Times New Roman" w:hAnsi="Times New Roman" w:cs="Times New Roman"/>
+          <w:sz w:val="24"/>
+          <w:szCs w:val="24"/>
+        </w:rPr>
+        <w:t xml:space="preserve"> que se ha proporcionado no se encuentra en la lista de clientes de la empresa.</w:t>
+      </w:r>
+    </w:p>
+    <w:p>
+      <w:pPr>
+        <w:ind w:left="720"/>
+        <w:rPr>
+          <w:rFonts w:ascii="Times New Roman" w:hAnsi="Times New Roman" w:cs="Times New Roman"/>
+          <w:sz w:val="24"/>
+          <w:szCs w:val="24"/>
+        </w:rPr>
+      </w:pPr>
+    </w:p>
+    <w:p>
+      <w:pPr>
         <w:rPr>
           <w:rFonts w:ascii="Times New Roman" w:hAnsi="Times New Roman" w:cs="Times New Roman"/>
           <w:b/>
@@ -5371,8 +5507,7 @@
           <w:sz w:val="24"/>
           <w:szCs w:val="24"/>
         </w:rPr>
-        <w:t>6</w:t>
-      </w:r>
+      </w:pPr>
       <w:r>
         <w:rPr>
           <w:rFonts w:ascii="Times New Roman" w:hAnsi="Times New Roman" w:cs="Times New Roman"/>
@@ -5381,7 +5516,7 @@
           <w:sz w:val="24"/>
           <w:szCs w:val="24"/>
         </w:rPr>
-        <w:t>)</w:t>
+        <w:t>(#</w:t>
       </w:r>
       <w:r>
         <w:rPr>
@@ -5391,7 +5526,7 @@
           <w:sz w:val="24"/>
           <w:szCs w:val="24"/>
         </w:rPr>
-        <w:t xml:space="preserve"> </w:t>
+        <w:t>6</w:t>
       </w:r>
       <w:r>
         <w:rPr>
@@ -5401,73 +5536,9 @@
           <w:sz w:val="24"/>
           <w:szCs w:val="24"/>
         </w:rPr>
-        <w:t>El Cliente no tiene pagos pendientes de ese tipo</w:t>
-      </w:r>
-    </w:p>
-    <w:p>
-      <w:pPr>
-        <w:ind w:left="720"/>
-        <w:rPr>
-          <w:rFonts w:ascii="Times New Roman" w:hAnsi="Times New Roman" w:cs="Times New Roman"/>
-          <w:sz w:val="24"/>
-          <w:szCs w:val="24"/>
-        </w:rPr>
-      </w:pPr>
-      <w:r>
-        <w:rPr>
-          <w:rFonts w:ascii="Times New Roman" w:hAnsi="Times New Roman" w:cs="Times New Roman"/>
-          <w:sz w:val="24"/>
-          <w:szCs w:val="24"/>
-        </w:rPr>
-        <w:t xml:space="preserve">La </w:t>
-      </w:r>
-      <w:r>
-        <w:rPr>
-          <w:rFonts w:ascii="Times New Roman" w:hAnsi="Times New Roman" w:cs="Times New Roman"/>
-          <w:sz w:val="24"/>
-          <w:szCs w:val="24"/>
-          <w:u w:val="single"/>
-        </w:rPr>
-        <w:t>identidad</w:t>
-      </w:r>
-      <w:r>
-        <w:rPr>
-          <w:rFonts w:ascii="Times New Roman" w:hAnsi="Times New Roman" w:cs="Times New Roman"/>
-          <w:sz w:val="24"/>
-          <w:szCs w:val="24"/>
-        </w:rPr>
-        <w:t xml:space="preserve"> es correcta pero esa persona no tiene pagos pendientes del </w:t>
-      </w:r>
-      <w:r>
-        <w:rPr>
-          <w:rFonts w:ascii="Times New Roman" w:hAnsi="Times New Roman" w:cs="Times New Roman"/>
-          <w:sz w:val="24"/>
-          <w:szCs w:val="24"/>
-          <w:u w:val="single"/>
-        </w:rPr>
-        <w:t>tipo</w:t>
-      </w:r>
-      <w:r>
-        <w:rPr>
-          <w:rFonts w:ascii="Times New Roman" w:hAnsi="Times New Roman" w:cs="Times New Roman"/>
-          <w:sz w:val="24"/>
-          <w:szCs w:val="24"/>
-        </w:rPr>
-        <w:t xml:space="preserve"> de contrato especificado.</w:t>
-      </w:r>
-    </w:p>
-    <w:p>
-      <w:pPr>
-        <w:ind w:left="720"/>
-        <w:rPr>
-          <w:rFonts w:ascii="Times New Roman" w:hAnsi="Times New Roman" w:cs="Times New Roman"/>
-          <w:sz w:val="24"/>
-          <w:szCs w:val="24"/>
-        </w:rPr>
-      </w:pPr>
-    </w:p>
-    <w:p>
-      <w:pPr>
+        <w:t>)</w:t>
+      </w:r>
+      <w:r>
         <w:rPr>
           <w:rFonts w:ascii="Times New Roman" w:hAnsi="Times New Roman" w:cs="Times New Roman"/>
           <w:b/>
@@ -5475,7 +5546,8 @@
           <w:sz w:val="24"/>
           <w:szCs w:val="24"/>
         </w:rPr>
-      </w:pPr>
+        <w:t xml:space="preserve"> </w:t>
+      </w:r>
       <w:r>
         <w:rPr>
           <w:rFonts w:ascii="Times New Roman" w:hAnsi="Times New Roman" w:cs="Times New Roman"/>
@@ -5484,9 +5556,73 @@
           <w:sz w:val="24"/>
           <w:szCs w:val="24"/>
         </w:rPr>
-        <w:t>(#</w:t>
-      </w:r>
-      <w:r>
+        <w:t>El Cliente no tiene pagos pendientes de ese tipo</w:t>
+      </w:r>
+    </w:p>
+    <w:p>
+      <w:pPr>
+        <w:ind w:left="720"/>
+        <w:rPr>
+          <w:rFonts w:ascii="Times New Roman" w:hAnsi="Times New Roman" w:cs="Times New Roman"/>
+          <w:sz w:val="24"/>
+          <w:szCs w:val="24"/>
+        </w:rPr>
+      </w:pPr>
+      <w:r>
+        <w:rPr>
+          <w:rFonts w:ascii="Times New Roman" w:hAnsi="Times New Roman" w:cs="Times New Roman"/>
+          <w:sz w:val="24"/>
+          <w:szCs w:val="24"/>
+        </w:rPr>
+        <w:t xml:space="preserve">La </w:t>
+      </w:r>
+      <w:r>
+        <w:rPr>
+          <w:rFonts w:ascii="Times New Roman" w:hAnsi="Times New Roman" w:cs="Times New Roman"/>
+          <w:sz w:val="24"/>
+          <w:szCs w:val="24"/>
+          <w:u w:val="single"/>
+        </w:rPr>
+        <w:t>identidad</w:t>
+      </w:r>
+      <w:r>
+        <w:rPr>
+          <w:rFonts w:ascii="Times New Roman" w:hAnsi="Times New Roman" w:cs="Times New Roman"/>
+          <w:sz w:val="24"/>
+          <w:szCs w:val="24"/>
+        </w:rPr>
+        <w:t xml:space="preserve"> es correcta pero esa persona no tiene pagos pendientes del </w:t>
+      </w:r>
+      <w:r>
+        <w:rPr>
+          <w:rFonts w:ascii="Times New Roman" w:hAnsi="Times New Roman" w:cs="Times New Roman"/>
+          <w:sz w:val="24"/>
+          <w:szCs w:val="24"/>
+          <w:u w:val="single"/>
+        </w:rPr>
+        <w:t>tipo</w:t>
+      </w:r>
+      <w:r>
+        <w:rPr>
+          <w:rFonts w:ascii="Times New Roman" w:hAnsi="Times New Roman" w:cs="Times New Roman"/>
+          <w:sz w:val="24"/>
+          <w:szCs w:val="24"/>
+        </w:rPr>
+        <w:t xml:space="preserve"> de contrato especificado.</w:t>
+      </w:r>
+    </w:p>
+    <w:p>
+      <w:pPr>
+        <w:ind w:left="720"/>
+        <w:rPr>
+          <w:rFonts w:ascii="Times New Roman" w:hAnsi="Times New Roman" w:cs="Times New Roman"/>
+          <w:sz w:val="24"/>
+          <w:szCs w:val="24"/>
+        </w:rPr>
+      </w:pPr>
+    </w:p>
+    <w:p>
+      <w:pPr>
         <w:rPr>
           <w:rFonts w:ascii="Times New Roman" w:hAnsi="Times New Roman" w:cs="Times New Roman"/>
           <w:b/>
@@ -5494,8 +5630,7 @@
           <w:sz w:val="24"/>
           <w:szCs w:val="24"/>
         </w:rPr>
-        <w:t>7</w:t>
-      </w:r>
+      </w:pPr>
       <w:r>
         <w:rPr>
           <w:rFonts w:ascii="Times New Roman" w:hAnsi="Times New Roman" w:cs="Times New Roman"/>
@@ -5504,7 +5639,7 @@
           <w:sz w:val="24"/>
           <w:szCs w:val="24"/>
         </w:rPr>
-        <w:t>)</w:t>
+        <w:t>(#</w:t>
       </w:r>
       <w:r>
         <w:rPr>
@@ -5514,7 +5649,7 @@
           <w:sz w:val="24"/>
           <w:szCs w:val="24"/>
         </w:rPr>
-        <w:t xml:space="preserve"> </w:t>
+        <w:t>7</w:t>
       </w:r>
       <w:r>
         <w:rPr>
@@ -5524,56 +5659,9 @@
           <w:sz w:val="24"/>
           <w:szCs w:val="24"/>
         </w:rPr>
-        <w:t>No existe el aviso o no pertenece al cliente</w:t>
-      </w:r>
-    </w:p>
-    <w:p>
-      <w:pPr>
-        <w:ind w:left="720"/>
-        <w:rPr>
-          <w:rFonts w:ascii="Times New Roman" w:hAnsi="Times New Roman" w:cs="Times New Roman"/>
-          <w:sz w:val="24"/>
-          <w:szCs w:val="24"/>
-        </w:rPr>
-      </w:pPr>
-      <w:r>
-        <w:rPr>
-          <w:rFonts w:ascii="Times New Roman" w:hAnsi="Times New Roman" w:cs="Times New Roman"/>
-          <w:sz w:val="24"/>
-          <w:szCs w:val="24"/>
-        </w:rPr>
-        <w:t xml:space="preserve">Se está proporcionando un </w:t>
-      </w:r>
-      <w:r>
-        <w:rPr>
-          <w:rFonts w:ascii="Times New Roman" w:hAnsi="Times New Roman" w:cs="Times New Roman"/>
-          <w:sz w:val="24"/>
-          <w:szCs w:val="24"/>
-          <w:u w:val="single"/>
-        </w:rPr>
-        <w:t>código</w:t>
-      </w:r>
-      <w:r>
-        <w:rPr>
-          <w:rFonts w:ascii="Times New Roman" w:hAnsi="Times New Roman" w:cs="Times New Roman"/>
-          <w:sz w:val="24"/>
-          <w:szCs w:val="24"/>
-        </w:rPr>
-        <w:t xml:space="preserve"> de aviso que no le pertenece a ese cliente o no existe.</w:t>
-      </w:r>
-    </w:p>
-    <w:p>
-      <w:pPr>
-        <w:ind w:left="720"/>
-        <w:rPr>
-          <w:rFonts w:ascii="Times New Roman" w:hAnsi="Times New Roman" w:cs="Times New Roman"/>
-          <w:sz w:val="24"/>
-          <w:szCs w:val="24"/>
-        </w:rPr>
-      </w:pPr>
-    </w:p>
-    <w:p>
-      <w:pPr>
+        <w:t>)</w:t>
+      </w:r>
+      <w:r>
         <w:rPr>
           <w:rFonts w:ascii="Times New Roman" w:hAnsi="Times New Roman" w:cs="Times New Roman"/>
           <w:b/>
@@ -5581,7 +5669,8 @@
           <w:sz w:val="24"/>
           <w:szCs w:val="24"/>
         </w:rPr>
-      </w:pPr>
+        <w:t xml:space="preserve"> </w:t>
+      </w:r>
       <w:r>
         <w:rPr>
           <w:rFonts w:ascii="Times New Roman" w:hAnsi="Times New Roman" w:cs="Times New Roman"/>
@@ -5590,9 +5679,56 @@
           <w:sz w:val="24"/>
           <w:szCs w:val="24"/>
         </w:rPr>
-        <w:t>(#</w:t>
-      </w:r>
-      <w:r>
+        <w:t>No existe el aviso o no pertenece al cliente</w:t>
+      </w:r>
+    </w:p>
+    <w:p>
+      <w:pPr>
+        <w:ind w:left="720"/>
+        <w:rPr>
+          <w:rFonts w:ascii="Times New Roman" w:hAnsi="Times New Roman" w:cs="Times New Roman"/>
+          <w:sz w:val="24"/>
+          <w:szCs w:val="24"/>
+        </w:rPr>
+      </w:pPr>
+      <w:r>
+        <w:rPr>
+          <w:rFonts w:ascii="Times New Roman" w:hAnsi="Times New Roman" w:cs="Times New Roman"/>
+          <w:sz w:val="24"/>
+          <w:szCs w:val="24"/>
+        </w:rPr>
+        <w:t xml:space="preserve">Se está proporcionando un </w:t>
+      </w:r>
+      <w:r>
+        <w:rPr>
+          <w:rFonts w:ascii="Times New Roman" w:hAnsi="Times New Roman" w:cs="Times New Roman"/>
+          <w:sz w:val="24"/>
+          <w:szCs w:val="24"/>
+          <w:u w:val="single"/>
+        </w:rPr>
+        <w:t>código</w:t>
+      </w:r>
+      <w:r>
+        <w:rPr>
+          <w:rFonts w:ascii="Times New Roman" w:hAnsi="Times New Roman" w:cs="Times New Roman"/>
+          <w:sz w:val="24"/>
+          <w:szCs w:val="24"/>
+        </w:rPr>
+        <w:t xml:space="preserve"> de aviso que no le pertenece a ese cliente o no existe.</w:t>
+      </w:r>
+    </w:p>
+    <w:p>
+      <w:pPr>
+        <w:ind w:left="720"/>
+        <w:rPr>
+          <w:rFonts w:ascii="Times New Roman" w:hAnsi="Times New Roman" w:cs="Times New Roman"/>
+          <w:sz w:val="24"/>
+          <w:szCs w:val="24"/>
+        </w:rPr>
+      </w:pPr>
+    </w:p>
+    <w:p>
+      <w:pPr>
         <w:rPr>
           <w:rFonts w:ascii="Times New Roman" w:hAnsi="Times New Roman" w:cs="Times New Roman"/>
           <w:b/>
@@ -5600,8 +5736,7 @@
           <w:sz w:val="24"/>
           <w:szCs w:val="24"/>
         </w:rPr>
-        <w:t>8</w:t>
-      </w:r>
+      </w:pPr>
       <w:r>
         <w:rPr>
           <w:rFonts w:ascii="Times New Roman" w:hAnsi="Times New Roman" w:cs="Times New Roman"/>
@@ -5610,7 +5745,7 @@
           <w:sz w:val="24"/>
           <w:szCs w:val="24"/>
         </w:rPr>
-        <w:t>)</w:t>
+        <w:t>(#</w:t>
       </w:r>
       <w:r>
         <w:rPr>
@@ -5620,7 +5755,7 @@
           <w:sz w:val="24"/>
           <w:szCs w:val="24"/>
         </w:rPr>
-        <w:t xml:space="preserve"> </w:t>
+        <w:t>8</w:t>
       </w:r>
       <w:r>
         <w:rPr>
@@ -5630,17 +5765,8 @@
           <w:sz w:val="24"/>
           <w:szCs w:val="24"/>
         </w:rPr>
-        <w:t>Tipo de moneda no definido</w:t>
-      </w:r>
-    </w:p>
-    <w:p>
-      <w:pPr>
-        <w:rPr>
-          <w:rFonts w:ascii="Times New Roman" w:hAnsi="Times New Roman" w:cs="Times New Roman"/>
-          <w:sz w:val="24"/>
-          <w:szCs w:val="24"/>
-        </w:rPr>
-      </w:pPr>
+        <w:t>)</w:t>
+      </w:r>
       <w:r>
         <w:rPr>
           <w:rFonts w:ascii="Times New Roman" w:hAnsi="Times New Roman" w:cs="Times New Roman"/>
@@ -5649,6 +5775,35 @@
           <w:sz w:val="24"/>
           <w:szCs w:val="24"/>
         </w:rPr>
+        <w:t xml:space="preserve"> </w:t>
+      </w:r>
+      <w:r>
+        <w:rPr>
+          <w:rFonts w:ascii="Times New Roman" w:hAnsi="Times New Roman" w:cs="Times New Roman"/>
+          <w:b/>
+          <w:bCs/>
+          <w:sz w:val="24"/>
+          <w:szCs w:val="24"/>
+        </w:rPr>
+        <w:t>Tipo de moneda no definido</w:t>
+      </w:r>
+    </w:p>
+    <w:p>
+      <w:pPr>
+        <w:rPr>
+          <w:rFonts w:ascii="Times New Roman" w:hAnsi="Times New Roman" w:cs="Times New Roman"/>
+          <w:sz w:val="24"/>
+          <w:szCs w:val="24"/>
+        </w:rPr>
+      </w:pPr>
+      <w:r>
+        <w:rPr>
+          <w:rFonts w:ascii="Times New Roman" w:hAnsi="Times New Roman" w:cs="Times New Roman"/>
+          <w:b/>
+          <w:bCs/>
+          <w:sz w:val="24"/>
+          <w:szCs w:val="24"/>
+        </w:rPr>
         <w:tab/>
       </w:r>
       <w:r>
@@ -6000,7 +6155,43 @@
           <w:sz w:val="24"/>
           <w:szCs w:val="24"/>
         </w:rPr>
-        <w:t>Por control también se ha restringido solo admitir pagos completos, por tanto el valor especificado al pagar el aviso debe ser igual al valor que el primer endpoint mostró de ese aviso.</w:t>
+        <w:t xml:space="preserve">Por control también se ha restringido solo admitir pagos completos, por </w:t>
+      </w:r>
+      <w:proofErr w:type="gramStart"/>
+      <w:r>
+        <w:rPr>
+          <w:rFonts w:ascii="Times New Roman" w:hAnsi="Times New Roman" w:cs="Times New Roman"/>
+          <w:sz w:val="24"/>
+          <w:szCs w:val="24"/>
+        </w:rPr>
+        <w:t>tanto</w:t>
+      </w:r>
+      <w:proofErr w:type="gramEnd"/>
+      <w:r>
+        <w:rPr>
+          <w:rFonts w:ascii="Times New Roman" w:hAnsi="Times New Roman" w:cs="Times New Roman"/>
+          <w:sz w:val="24"/>
+          <w:szCs w:val="24"/>
+        </w:rPr>
+        <w:t xml:space="preserve"> el valor especificado al pagar el aviso debe ser igual al valor que el primer </w:t>
+      </w:r>
+      <w:proofErr w:type="spellStart"/>
+      <w:r>
+        <w:rPr>
+          <w:rFonts w:ascii="Times New Roman" w:hAnsi="Times New Roman" w:cs="Times New Roman"/>
+          <w:sz w:val="24"/>
+          <w:szCs w:val="24"/>
+        </w:rPr>
+        <w:t>endpoint</w:t>
+      </w:r>
+      <w:proofErr w:type="spellEnd"/>
+      <w:r>
+        <w:rPr>
+          <w:rFonts w:ascii="Times New Roman" w:hAnsi="Times New Roman" w:cs="Times New Roman"/>
+          <w:sz w:val="24"/>
+          <w:szCs w:val="24"/>
+        </w:rPr>
+        <w:t xml:space="preserve"> mostró de ese aviso.</w:t>
       </w:r>
     </w:p>
     <w:p>

</xml_diff>